<commit_message>
Actualizacion de algunos puntos para presentación para regularidad
</commit_message>
<xml_diff>
--- a/Informes/Informe #4.docx
+++ b/Informes/Informe #4.docx
@@ -29,7 +29,7 @@
           </w:tcPr>
           <w:p>
             <w:pPr>
-              <w:pStyle w:val="Title"/>
+              <w:pStyle w:val="Puesto"/>
             </w:pPr>
             <w:r>
               <w:t xml:space="preserve">      </w:t>
@@ -37,7 +37,7 @@
           </w:p>
           <w:p>
             <w:pPr>
-              <w:pStyle w:val="Title"/>
+              <w:pStyle w:val="Puesto"/>
               <w:rPr>
                 <w:rFonts w:ascii="Oswald" w:hAnsi="Oswald"/>
               </w:rPr>
@@ -71,7 +71,7 @@
           </w:p>
           <w:p>
             <w:pPr>
-              <w:pStyle w:val="Title"/>
+              <w:pStyle w:val="Puesto"/>
               <w:rPr>
                 <w:rFonts w:ascii="Oswald Light" w:hAnsi="Oswald Light" w:hint="eastAsia"/>
                 <w:sz w:val="36"/>
@@ -134,7 +134,7 @@
           </w:tcPr>
           <w:p>
             <w:pPr>
-              <w:pStyle w:val="BlockText"/>
+              <w:pStyle w:val="Textodebloque"/>
               <w:rPr>
                 <w:b/>
               </w:rPr>
@@ -149,12 +149,14 @@
               <w:rPr>
                 <w:b/>
               </w:rPr>
-              <w:t>3</w:t>
-            </w:r>
+              <w:t>4</w:t>
+            </w:r>
+            <w:bookmarkStart w:id="0" w:name="_GoBack"/>
+            <w:bookmarkEnd w:id="0"/>
           </w:p>
           <w:p>
             <w:pPr>
-              <w:pStyle w:val="BlockText"/>
+              <w:pStyle w:val="Textodebloque"/>
               <w:rPr>
                 <w:b/>
                 <w:sz w:val="44"/>
@@ -170,7 +172,7 @@
           </w:p>
           <w:p>
             <w:pPr>
-              <w:pStyle w:val="BlockText"/>
+              <w:pStyle w:val="Textodebloque"/>
             </w:pPr>
             <w:r>
               <w:rPr>
@@ -255,7 +257,7 @@
     </w:tbl>
     <w:p>
       <w:pPr>
-        <w:pStyle w:val="NoSpacing"/>
+        <w:pStyle w:val="Sinespaciado"/>
         <w:rPr>
           <w:lang w:val="es-AR" w:eastAsia="es-ES"/>
         </w:rPr>
@@ -270,7 +272,7 @@
       <w:r>
         <w:rPr>
           <w:noProof/>
-          <w:lang w:eastAsia="en-US"/>
+          <w:lang w:val="es-AR" w:eastAsia="es-AR"/>
         </w:rPr>
         <mc:AlternateContent>
           <mc:Choice Requires="wpg">
@@ -1749,7 +1751,7 @@
       <w:sdtContent>
         <w:p>
           <w:pPr>
-            <w:pStyle w:val="TOCHeading"/>
+            <w:pStyle w:val="TtulodeTDC"/>
           </w:pPr>
           <w:r>
             <w:t>Contenido</w:t>
@@ -1757,7 +1759,7 @@
         </w:p>
         <w:p>
           <w:pPr>
-            <w:pStyle w:val="TOC1"/>
+            <w:pStyle w:val="TDC1"/>
             <w:tabs>
               <w:tab w:val="right" w:leader="dot" w:pos="10457"/>
             </w:tabs>
@@ -1786,7 +1788,7 @@
           <w:hyperlink w:anchor="_Toc382938739" w:history="1">
             <w:r>
               <w:rPr>
-                <w:rStyle w:val="Hyperlink"/>
+                <w:rStyle w:val="Hipervnculo"/>
                 <w:noProof/>
               </w:rPr>
               <w:t>Introducción</w:t>
@@ -1843,7 +1845,7 @@
         </w:p>
         <w:p>
           <w:pPr>
-            <w:pStyle w:val="TOC1"/>
+            <w:pStyle w:val="TDC1"/>
             <w:tabs>
               <w:tab w:val="right" w:leader="dot" w:pos="10457"/>
             </w:tabs>
@@ -1863,7 +1865,7 @@
           <w:hyperlink w:anchor="_Toc382938740" w:history="1">
             <w:r>
               <w:rPr>
-                <w:rStyle w:val="Hyperlink"/>
+                <w:rStyle w:val="Hipervnculo"/>
                 <w:noProof/>
               </w:rPr>
               <w:t>Estado Actual del Proyecto</w:t>
@@ -1920,7 +1922,7 @@
         </w:p>
         <w:p>
           <w:pPr>
-            <w:pStyle w:val="TOC2"/>
+            <w:pStyle w:val="TDC2"/>
             <w:tabs>
               <w:tab w:val="right" w:leader="dot" w:pos="10457"/>
             </w:tabs>
@@ -1936,7 +1938,7 @@
           <w:hyperlink w:anchor="_Toc382938741" w:history="1">
             <w:r>
               <w:rPr>
-                <w:rStyle w:val="Hyperlink"/>
+                <w:rStyle w:val="Hipervnculo"/>
                 <w:noProof/>
               </w:rPr>
               <w:t>Resumen de Tareas realizadas</w:t>
@@ -1993,7 +1995,7 @@
         </w:p>
         <w:p>
           <w:pPr>
-            <w:pStyle w:val="TOC2"/>
+            <w:pStyle w:val="TDC2"/>
             <w:tabs>
               <w:tab w:val="right" w:leader="dot" w:pos="10457"/>
             </w:tabs>
@@ -2009,7 +2011,7 @@
           <w:hyperlink w:anchor="_Toc382938742" w:history="1">
             <w:r>
               <w:rPr>
-                <w:rStyle w:val="Hyperlink"/>
+                <w:rStyle w:val="Hipervnculo"/>
                 <w:noProof/>
               </w:rPr>
               <w:t>Progreso total</w:t>
@@ -2066,7 +2068,7 @@
         </w:p>
         <w:p>
           <w:pPr>
-            <w:pStyle w:val="TOC1"/>
+            <w:pStyle w:val="TDC1"/>
             <w:tabs>
               <w:tab w:val="right" w:leader="dot" w:pos="10457"/>
             </w:tabs>
@@ -2086,7 +2088,7 @@
           <w:hyperlink w:anchor="_Toc382938743" w:history="1">
             <w:r>
               <w:rPr>
-                <w:rStyle w:val="Hyperlink"/>
+                <w:rStyle w:val="Hipervnculo"/>
                 <w:noProof/>
               </w:rPr>
               <w:t>Seguimiento del proyecto</w:t>
@@ -2143,7 +2145,7 @@
         </w:p>
         <w:p>
           <w:pPr>
-            <w:pStyle w:val="TOC1"/>
+            <w:pStyle w:val="TDC1"/>
             <w:tabs>
               <w:tab w:val="right" w:leader="dot" w:pos="10457"/>
             </w:tabs>
@@ -2163,7 +2165,7 @@
           <w:hyperlink w:anchor="_Toc382938744" w:history="1">
             <w:r>
               <w:rPr>
-                <w:rStyle w:val="Hyperlink"/>
+                <w:rStyle w:val="Hipervnculo"/>
                 <w:noProof/>
               </w:rPr>
               <w:t>Diagrama de Gantt</w:t>
@@ -2220,7 +2222,7 @@
         </w:p>
         <w:p>
           <w:pPr>
-            <w:pStyle w:val="TOC1"/>
+            <w:pStyle w:val="TDC1"/>
             <w:tabs>
               <w:tab w:val="right" w:leader="dot" w:pos="10457"/>
             </w:tabs>
@@ -2240,7 +2242,7 @@
           <w:hyperlink w:anchor="_Toc382938745" w:history="1">
             <w:r>
               <w:rPr>
-                <w:rStyle w:val="Hyperlink"/>
+                <w:rStyle w:val="Hipervnculo"/>
                 <w:noProof/>
               </w:rPr>
               <w:t>Tareas atrasadas</w:t>
@@ -2297,7 +2299,7 @@
         </w:p>
         <w:p>
           <w:pPr>
-            <w:pStyle w:val="TOC1"/>
+            <w:pStyle w:val="TDC1"/>
             <w:tabs>
               <w:tab w:val="right" w:leader="dot" w:pos="10457"/>
             </w:tabs>
@@ -2317,7 +2319,7 @@
           <w:hyperlink w:anchor="_Toc382938746" w:history="1">
             <w:r>
               <w:rPr>
-                <w:rStyle w:val="Hyperlink"/>
+                <w:rStyle w:val="Hipervnculo"/>
                 <w:noProof/>
               </w:rPr>
               <w:t>Próximas tareas a realizar</w:t>
@@ -2404,17 +2406,17 @@
     </w:p>
     <w:p>
       <w:pPr>
-        <w:pStyle w:val="Subtitle"/>
+        <w:pStyle w:val="Subttulo"/>
         <w:rPr>
           <w:rFonts w:hint="eastAsia"/>
         </w:rPr>
       </w:pPr>
-      <w:bookmarkStart w:id="0" w:name="_Toc382938739"/>
+      <w:bookmarkStart w:id="1" w:name="_Toc382938739"/>
       <w:r>
         <w:lastRenderedPageBreak/>
         <w:t>Introducción</w:t>
       </w:r>
-      <w:bookmarkEnd w:id="0"/>
+      <w:bookmarkEnd w:id="1"/>
     </w:p>
     <w:p>
       <w:pPr>
@@ -2514,33 +2516,33 @@
     </w:p>
     <w:p>
       <w:pPr>
-        <w:pStyle w:val="Subtitle"/>
+        <w:pStyle w:val="Subttulo"/>
         <w:rPr>
           <w:rFonts w:hint="eastAsia"/>
           <w:u w:val="single"/>
         </w:rPr>
       </w:pPr>
-      <w:bookmarkStart w:id="1" w:name="_Toc382938740"/>
+      <w:bookmarkStart w:id="2" w:name="_Toc382938740"/>
       <w:r>
         <w:t xml:space="preserve">Estado Actual del </w:t>
       </w:r>
       <w:r>
         <w:t>Proyecto</w:t>
       </w:r>
-      <w:bookmarkEnd w:id="1"/>
+      <w:bookmarkEnd w:id="2"/>
     </w:p>
     <w:p>
       <w:pPr>
-        <w:pStyle w:val="Heading2"/>
+        <w:pStyle w:val="Ttulo2"/>
       </w:pPr>
-      <w:bookmarkStart w:id="2" w:name="_Toc382938741"/>
+      <w:bookmarkStart w:id="3" w:name="_Toc382938741"/>
       <w:r>
         <w:t xml:space="preserve">Resumen de Tareas </w:t>
       </w:r>
       <w:r>
         <w:t>realizadas</w:t>
       </w:r>
-      <w:bookmarkEnd w:id="2"/>
+      <w:bookmarkEnd w:id="3"/>
     </w:p>
     <w:p>
       <w:pPr>
@@ -2549,7 +2551,7 @@
     </w:p>
     <w:p>
       <w:pPr>
-        <w:pStyle w:val="ListParagraph"/>
+        <w:pStyle w:val="Prrafodelista"/>
         <w:numPr>
           <w:ilvl w:val="0"/>
           <w:numId w:val="1"/>
@@ -2561,7 +2563,7 @@
     </w:p>
     <w:p>
       <w:pPr>
-        <w:pStyle w:val="ListParagraph"/>
+        <w:pStyle w:val="Prrafodelista"/>
         <w:numPr>
           <w:ilvl w:val="0"/>
           <w:numId w:val="1"/>
@@ -2573,7 +2575,7 @@
     </w:p>
     <w:p>
       <w:pPr>
-        <w:pStyle w:val="ListParagraph"/>
+        <w:pStyle w:val="Prrafodelista"/>
         <w:numPr>
           <w:ilvl w:val="0"/>
           <w:numId w:val="1"/>
@@ -2585,7 +2587,7 @@
     </w:p>
     <w:p>
       <w:pPr>
-        <w:pStyle w:val="ListParagraph"/>
+        <w:pStyle w:val="Prrafodelista"/>
         <w:numPr>
           <w:ilvl w:val="0"/>
           <w:numId w:val="1"/>
@@ -2602,7 +2604,7 @@
     </w:p>
     <w:p>
       <w:pPr>
-        <w:pStyle w:val="ListParagraph"/>
+        <w:pStyle w:val="Prrafodelista"/>
         <w:numPr>
           <w:ilvl w:val="0"/>
           <w:numId w:val="1"/>
@@ -2614,7 +2616,7 @@
     </w:p>
     <w:p>
       <w:pPr>
-        <w:pStyle w:val="ListParagraph"/>
+        <w:pStyle w:val="Prrafodelista"/>
         <w:numPr>
           <w:ilvl w:val="0"/>
           <w:numId w:val="1"/>
@@ -2626,7 +2628,7 @@
     </w:p>
     <w:p>
       <w:pPr>
-        <w:pStyle w:val="ListParagraph"/>
+        <w:pStyle w:val="Prrafodelista"/>
         <w:numPr>
           <w:ilvl w:val="0"/>
           <w:numId w:val="1"/>
@@ -2638,7 +2640,7 @@
     </w:p>
     <w:p>
       <w:pPr>
-        <w:pStyle w:val="ListParagraph"/>
+        <w:pStyle w:val="Prrafodelista"/>
         <w:numPr>
           <w:ilvl w:val="0"/>
           <w:numId w:val="1"/>
@@ -2650,7 +2652,7 @@
     </w:p>
     <w:p>
       <w:pPr>
-        <w:pStyle w:val="ListParagraph"/>
+        <w:pStyle w:val="Prrafodelista"/>
         <w:numPr>
           <w:ilvl w:val="0"/>
           <w:numId w:val="1"/>
@@ -2662,7 +2664,7 @@
     </w:p>
     <w:p>
       <w:pPr>
-        <w:pStyle w:val="ListParagraph"/>
+        <w:pStyle w:val="Prrafodelista"/>
         <w:numPr>
           <w:ilvl w:val="0"/>
           <w:numId w:val="1"/>
@@ -2671,14 +2673,14 @@
       <w:r>
         <w:t>Definici</w:t>
       </w:r>
-      <w:bookmarkStart w:id="3" w:name="_Toc382938742"/>
+      <w:bookmarkStart w:id="4" w:name="_Toc382938742"/>
       <w:r>
         <w:t xml:space="preserve">ón inicial del modelo de datos </w:t>
       </w:r>
     </w:p>
     <w:p>
       <w:pPr>
-        <w:pStyle w:val="ListParagraph"/>
+        <w:pStyle w:val="Prrafodelista"/>
         <w:numPr>
           <w:ilvl w:val="0"/>
           <w:numId w:val="1"/>
@@ -2703,12 +2705,12 @@
     </w:p>
     <w:p>
       <w:pPr>
-        <w:pStyle w:val="Heading2"/>
+        <w:pStyle w:val="Ttulo2"/>
       </w:pPr>
       <w:r>
         <w:t>Progreso total</w:t>
       </w:r>
-      <w:bookmarkEnd w:id="3"/>
+      <w:bookmarkEnd w:id="4"/>
     </w:p>
     <w:p/>
     <w:p>
@@ -2798,7 +2800,7 @@
       <w:r>
         <w:rPr>
           <w:noProof/>
-          <w:lang w:val="en-US" w:eastAsia="en-US"/>
+          <w:lang w:eastAsia="es-AR"/>
         </w:rPr>
         <w:drawing>
           <wp:inline distT="0" distB="0" distL="0" distR="0" wp14:anchorId="3488E7A0">
@@ -2862,19 +2864,19 @@
     </w:p>
     <w:p>
       <w:pPr>
-        <w:pStyle w:val="Subtitle"/>
+        <w:pStyle w:val="Subttulo"/>
         <w:rPr>
           <w:rFonts w:hint="eastAsia"/>
         </w:rPr>
       </w:pPr>
-      <w:bookmarkStart w:id="4" w:name="_Toc382938743"/>
+      <w:bookmarkStart w:id="5" w:name="_Toc382938743"/>
       <w:r>
         <w:t>Seguimiento</w:t>
       </w:r>
       <w:r>
         <w:t xml:space="preserve"> del proyecto</w:t>
       </w:r>
-      <w:bookmarkEnd w:id="4"/>
+      <w:bookmarkEnd w:id="5"/>
     </w:p>
     <w:p>
       <w:pPr>
@@ -2973,7 +2975,7 @@
       <w:r>
         <w:rPr>
           <w:noProof/>
-          <w:lang w:val="en-US" w:eastAsia="en-US"/>
+          <w:lang w:eastAsia="es-AR"/>
         </w:rPr>
         <w:drawing>
           <wp:inline distT="0" distB="0" distL="0" distR="0" wp14:anchorId="7E834F23" wp14:editId="1BFAE8EA">
@@ -8243,7 +8245,7 @@
     </w:p>
     <w:tbl>
       <w:tblPr>
-        <w:tblStyle w:val="GridTable5Dark-Accent5"/>
+        <w:tblStyle w:val="Tabladecuadrcula5oscura-nfasis5"/>
         <w:tblW w:w="8722" w:type="dxa"/>
         <w:jc w:val="center"/>
         <w:tblLayout w:type="fixed"/>
@@ -8551,7 +8553,7 @@
     </w:p>
     <w:p>
       <w:pPr>
-        <w:pStyle w:val="Subtitle"/>
+        <w:pStyle w:val="Subttulo"/>
         <w:rPr>
           <w:rFonts w:hint="eastAsia"/>
         </w:rPr>
@@ -8565,17 +8567,17 @@
     </w:p>
     <w:p>
       <w:pPr>
-        <w:pStyle w:val="Subtitle"/>
+        <w:pStyle w:val="Subttulo"/>
         <w:rPr>
           <w:rFonts w:hint="eastAsia"/>
         </w:rPr>
       </w:pPr>
-      <w:bookmarkStart w:id="5" w:name="_Toc382938744"/>
+      <w:bookmarkStart w:id="6" w:name="_Toc382938744"/>
       <w:r>
         <w:lastRenderedPageBreak/>
         <w:t>Diagrama de Gantt</w:t>
       </w:r>
-      <w:bookmarkEnd w:id="5"/>
+      <w:bookmarkEnd w:id="6"/>
     </w:p>
     <w:p>
       <w:pPr>
@@ -8615,7 +8617,7 @@
       <w:r>
         <w:rPr>
           <w:noProof/>
-          <w:lang w:val="en-US" w:eastAsia="en-US"/>
+          <w:lang w:eastAsia="es-AR"/>
         </w:rPr>
         <w:drawing>
           <wp:inline distT="0" distB="0" distL="0" distR="0">
@@ -8662,7 +8664,7 @@
     </w:p>
     <w:p>
       <w:pPr>
-        <w:pStyle w:val="NoSpacing"/>
+        <w:pStyle w:val="Sinespaciado"/>
         <w:rPr>
           <w:lang w:val="es-AR"/>
         </w:rPr>
@@ -8676,12 +8678,12 @@
     </w:p>
     <w:p>
       <w:pPr>
-        <w:pStyle w:val="Subtitle"/>
+        <w:pStyle w:val="Subttulo"/>
         <w:rPr>
           <w:rFonts w:hint="eastAsia"/>
         </w:rPr>
       </w:pPr>
-      <w:bookmarkStart w:id="6" w:name="_Toc382938745"/>
+      <w:bookmarkStart w:id="7" w:name="_Toc382938745"/>
       <w:r>
         <w:lastRenderedPageBreak/>
         <w:t xml:space="preserve">Tareas </w:t>
@@ -8689,7 +8691,7 @@
       <w:r>
         <w:t>atrasadas</w:t>
       </w:r>
-      <w:bookmarkEnd w:id="6"/>
+      <w:bookmarkEnd w:id="7"/>
     </w:p>
     <w:p>
       <w:pPr>
@@ -9636,16 +9638,16 @@
     </w:p>
     <w:p>
       <w:pPr>
-        <w:pStyle w:val="Subtitle"/>
+        <w:pStyle w:val="Subttulo"/>
         <w:rPr>
           <w:rFonts w:hint="eastAsia"/>
         </w:rPr>
       </w:pPr>
-      <w:bookmarkStart w:id="7" w:name="_Toc382938746"/>
+      <w:bookmarkStart w:id="8" w:name="_Toc382938746"/>
       <w:r>
         <w:t>Próximas tareas a realizar</w:t>
       </w:r>
-      <w:bookmarkEnd w:id="7"/>
+      <w:bookmarkEnd w:id="8"/>
     </w:p>
     <w:p>
       <w:pPr>
@@ -9690,7 +9692,7 @@
     <w:p/>
     <w:tbl>
       <w:tblPr>
-        <w:tblStyle w:val="GridTable4-Accent5"/>
+        <w:tblStyle w:val="Tabladecuadrcula4-nfasis5"/>
         <w:tblW w:w="0" w:type="auto"/>
         <w:jc w:val="center"/>
         <w:tblLook w:val="04A0" w:firstRow="1" w:lastRow="0" w:firstColumn="1" w:lastColumn="0" w:noHBand="0" w:noVBand="1"/>
@@ -10309,8 +10311,6 @@
           <w:lang w:val="es-ES"/>
         </w:rPr>
       </w:pPr>
-      <w:bookmarkStart w:id="8" w:name="_GoBack"/>
-      <w:bookmarkEnd w:id="8"/>
     </w:p>
     <w:sectPr>
       <w:pgSz w:w="11907" w:h="16839" w:code="9"/>
@@ -10367,7 +10367,7 @@
     <w:sdtContent>
       <w:p>
         <w:pPr>
-          <w:pStyle w:val="Footer"/>
+          <w:pStyle w:val="Piedepgina"/>
           <w:jc w:val="right"/>
           <w:rPr>
             <w:rFonts w:asciiTheme="majorHAnsi" w:eastAsiaTheme="majorEastAsia" w:hAnsiTheme="majorHAnsi" w:cstheme="majorBidi"/>
@@ -10407,7 +10407,7 @@
             <w:szCs w:val="40"/>
             <w:lang w:val="es-ES"/>
           </w:rPr>
-          <w:t>7</w:t>
+          <w:t>4</w:t>
         </w:r>
         <w:r>
           <w:rPr>
@@ -10423,7 +10423,7 @@
   </w:sdt>
   <w:p>
     <w:pPr>
-      <w:pStyle w:val="Footer"/>
+      <w:pStyle w:val="Piedepgina"/>
     </w:pPr>
   </w:p>
 </w:ftr>
@@ -11090,11 +11090,11 @@
       <w:lang w:val="es-AR"/>
     </w:rPr>
   </w:style>
-  <w:style w:type="paragraph" w:styleId="Heading1">
+  <w:style w:type="paragraph" w:styleId="Ttulo1">
     <w:name w:val="heading 1"/>
     <w:basedOn w:val="Normal"/>
     <w:next w:val="Normal"/>
-    <w:link w:val="Heading1Char"/>
+    <w:link w:val="Ttulo1Car"/>
     <w:uiPriority w:val="9"/>
     <w:qFormat/>
     <w:rsid w:val="001C2DD2"/>
@@ -11111,11 +11111,11 @@
       <w:szCs w:val="40"/>
     </w:rPr>
   </w:style>
-  <w:style w:type="paragraph" w:styleId="Heading2">
+  <w:style w:type="paragraph" w:styleId="Ttulo2">
     <w:name w:val="heading 2"/>
     <w:basedOn w:val="Normal"/>
     <w:next w:val="Normal"/>
-    <w:link w:val="Heading2Char"/>
+    <w:link w:val="Ttulo2Car"/>
     <w:uiPriority w:val="9"/>
     <w:unhideWhenUsed/>
     <w:qFormat/>
@@ -11132,13 +11132,13 @@
       <w:szCs w:val="28"/>
     </w:rPr>
   </w:style>
-  <w:style w:type="character" w:default="1" w:styleId="DefaultParagraphFont">
+  <w:style w:type="character" w:default="1" w:styleId="Fuentedeprrafopredeter">
     <w:name w:val="Default Paragraph Font"/>
     <w:uiPriority w:val="1"/>
     <w:semiHidden/>
     <w:unhideWhenUsed/>
   </w:style>
-  <w:style w:type="table" w:default="1" w:styleId="TableNormal">
+  <w:style w:type="table" w:default="1" w:styleId="Tablanormal">
     <w:name w:val="Normal Table"/>
     <w:uiPriority w:val="99"/>
     <w:semiHidden/>
@@ -11153,15 +11153,15 @@
       </w:tblCellMar>
     </w:tblPr>
   </w:style>
-  <w:style w:type="numbering" w:default="1" w:styleId="NoList">
+  <w:style w:type="numbering" w:default="1" w:styleId="Sinlista">
     <w:name w:val="No List"/>
     <w:uiPriority w:val="99"/>
     <w:semiHidden/>
     <w:unhideWhenUsed/>
   </w:style>
-  <w:style w:type="table" w:styleId="TableGrid">
+  <w:style w:type="table" w:styleId="Tablaconcuadrcula">
     <w:name w:val="Table Grid"/>
-    <w:basedOn w:val="TableNormal"/>
+    <w:basedOn w:val="Tablanormal"/>
     <w:uiPriority w:val="39"/>
     <w:tblPr>
       <w:tblInd w:w="0" w:type="dxa"/>
@@ -11181,20 +11181,20 @@
       </w:tblCellMar>
     </w:tblPr>
   </w:style>
-  <w:style w:type="character" w:styleId="PlaceholderText">
+  <w:style w:type="character" w:styleId="Textodelmarcadordeposicin">
     <w:name w:val="Placeholder Text"/>
-    <w:basedOn w:val="DefaultParagraphFont"/>
+    <w:basedOn w:val="Fuentedeprrafopredeter"/>
     <w:uiPriority w:val="99"/>
     <w:semiHidden/>
     <w:rPr>
       <w:color w:val="808080"/>
     </w:rPr>
   </w:style>
-  <w:style w:type="paragraph" w:styleId="Subtitle">
+  <w:style w:type="paragraph" w:styleId="Subttulo">
     <w:name w:val="Subtitle"/>
-    <w:basedOn w:val="TOCHeading"/>
+    <w:basedOn w:val="TtulodeTDC"/>
     <w:next w:val="Normal"/>
-    <w:link w:val="SubtitleChar"/>
+    <w:link w:val="SubttuloCar"/>
     <w:uiPriority w:val="1"/>
     <w:qFormat/>
     <w:rsid w:val="00546F8D"/>
@@ -11205,9 +11205,9 @@
       <w:sz w:val="54"/>
     </w:rPr>
   </w:style>
-  <w:style w:type="character" w:styleId="Hyperlink">
+  <w:style w:type="character" w:styleId="Hipervnculo">
     <w:name w:val="Hyperlink"/>
-    <w:basedOn w:val="DefaultParagraphFont"/>
+    <w:basedOn w:val="Fuentedeprrafopredeter"/>
     <w:uiPriority w:val="99"/>
     <w:unhideWhenUsed/>
     <w:rPr>
@@ -11215,9 +11215,9 @@
       <w:u w:val="none"/>
     </w:rPr>
   </w:style>
-  <w:style w:type="character" w:styleId="FollowedHyperlink">
+  <w:style w:type="character" w:styleId="Hipervnculovisitado">
     <w:name w:val="FollowedHyperlink"/>
-    <w:basedOn w:val="DefaultParagraphFont"/>
+    <w:basedOn w:val="Fuentedeprrafopredeter"/>
     <w:uiPriority w:val="99"/>
     <w:semiHidden/>
     <w:unhideWhenUsed/>
@@ -11226,10 +11226,10 @@
       <w:u w:val="none"/>
     </w:rPr>
   </w:style>
-  <w:style w:type="character" w:customStyle="1" w:styleId="SubtitleChar">
-    <w:name w:val="Subtitle Char"/>
-    <w:basedOn w:val="DefaultParagraphFont"/>
-    <w:link w:val="Subtitle"/>
+  <w:style w:type="character" w:customStyle="1" w:styleId="SubttuloCar">
+    <w:name w:val="Subtítulo Car"/>
+    <w:basedOn w:val="Fuentedeprrafopredeter"/>
+    <w:link w:val="Subttulo"/>
     <w:uiPriority w:val="1"/>
     <w:rsid w:val="00546F8D"/>
     <w:rPr>
@@ -11241,11 +11241,11 @@
       <w:lang w:val="es-AR" w:eastAsia="es-AR"/>
     </w:rPr>
   </w:style>
-  <w:style w:type="paragraph" w:styleId="Title">
+  <w:style w:type="paragraph" w:styleId="Puesto">
     <w:name w:val="Title"/>
     <w:basedOn w:val="Normal"/>
     <w:next w:val="Normal"/>
-    <w:link w:val="TitleChar"/>
+    <w:link w:val="PuestoCar"/>
     <w:uiPriority w:val="1"/>
     <w:qFormat/>
     <w:pPr>
@@ -11261,10 +11261,10 @@
       <w:szCs w:val="168"/>
     </w:rPr>
   </w:style>
-  <w:style w:type="character" w:customStyle="1" w:styleId="TitleChar">
-    <w:name w:val="Title Char"/>
-    <w:basedOn w:val="DefaultParagraphFont"/>
-    <w:link w:val="Title"/>
+  <w:style w:type="character" w:customStyle="1" w:styleId="PuestoCar">
+    <w:name w:val="Puesto Car"/>
+    <w:basedOn w:val="Fuentedeprrafopredeter"/>
+    <w:link w:val="Puesto"/>
     <w:uiPriority w:val="1"/>
     <w:rPr>
       <w:rFonts w:asciiTheme="majorHAnsi" w:eastAsiaTheme="majorEastAsia" w:hAnsiTheme="majorHAnsi" w:cstheme="majorBidi"/>
@@ -11292,7 +11292,7 @@
       <w:lang w:val="es-ES"/>
     </w:rPr>
   </w:style>
-  <w:style w:type="paragraph" w:styleId="NoSpacing">
+  <w:style w:type="paragraph" w:styleId="Sinespaciado">
     <w:name w:val="No Spacing"/>
     <w:uiPriority w:val="99"/>
     <w:unhideWhenUsed/>
@@ -11302,7 +11302,7 @@
       <w:szCs w:val="16"/>
     </w:rPr>
   </w:style>
-  <w:style w:type="paragraph" w:styleId="BlockText">
+  <w:style w:type="paragraph" w:styleId="Textodebloque">
     <w:name w:val="Block Text"/>
     <w:basedOn w:val="Normal"/>
     <w:uiPriority w:val="2"/>
@@ -11329,10 +11329,10 @@
       <w:szCs w:val="28"/>
     </w:rPr>
   </w:style>
-  <w:style w:type="paragraph" w:styleId="BalloonText">
+  <w:style w:type="paragraph" w:styleId="Textodeglobo">
     <w:name w:val="Balloon Text"/>
     <w:basedOn w:val="Normal"/>
-    <w:link w:val="BalloonTextChar"/>
+    <w:link w:val="TextodegloboCar"/>
     <w:uiPriority w:val="99"/>
     <w:semiHidden/>
     <w:unhideWhenUsed/>
@@ -11342,10 +11342,10 @@
       <w:szCs w:val="18"/>
     </w:rPr>
   </w:style>
-  <w:style w:type="character" w:customStyle="1" w:styleId="BalloonTextChar">
-    <w:name w:val="Balloon Text Char"/>
-    <w:basedOn w:val="DefaultParagraphFont"/>
-    <w:link w:val="BalloonText"/>
+  <w:style w:type="character" w:customStyle="1" w:styleId="TextodegloboCar">
+    <w:name w:val="Texto de globo Car"/>
+    <w:basedOn w:val="Fuentedeprrafopredeter"/>
+    <w:link w:val="Textodeglobo"/>
     <w:uiPriority w:val="99"/>
     <w:semiHidden/>
     <w:rPr>
@@ -11354,10 +11354,10 @@
       <w:szCs w:val="18"/>
     </w:rPr>
   </w:style>
-  <w:style w:type="paragraph" w:styleId="Header">
+  <w:style w:type="paragraph" w:styleId="Encabezado">
     <w:name w:val="header"/>
     <w:basedOn w:val="Normal"/>
-    <w:link w:val="HeaderChar"/>
+    <w:link w:val="EncabezadoCar"/>
     <w:uiPriority w:val="99"/>
     <w:unhideWhenUsed/>
     <w:rsid w:val="001E45A2"/>
@@ -11368,17 +11368,17 @@
       </w:tabs>
     </w:pPr>
   </w:style>
-  <w:style w:type="character" w:customStyle="1" w:styleId="HeaderChar">
-    <w:name w:val="Header Char"/>
-    <w:basedOn w:val="DefaultParagraphFont"/>
-    <w:link w:val="Header"/>
+  <w:style w:type="character" w:customStyle="1" w:styleId="EncabezadoCar">
+    <w:name w:val="Encabezado Car"/>
+    <w:basedOn w:val="Fuentedeprrafopredeter"/>
+    <w:link w:val="Encabezado"/>
     <w:uiPriority w:val="99"/>
     <w:rsid w:val="001E45A2"/>
   </w:style>
-  <w:style w:type="paragraph" w:styleId="Footer">
+  <w:style w:type="paragraph" w:styleId="Piedepgina">
     <w:name w:val="footer"/>
     <w:basedOn w:val="Normal"/>
-    <w:link w:val="FooterChar"/>
+    <w:link w:val="PiedepginaCar"/>
     <w:uiPriority w:val="99"/>
     <w:unhideWhenUsed/>
     <w:rsid w:val="001E45A2"/>
@@ -11389,17 +11389,17 @@
       </w:tabs>
     </w:pPr>
   </w:style>
-  <w:style w:type="character" w:customStyle="1" w:styleId="FooterChar">
-    <w:name w:val="Footer Char"/>
-    <w:basedOn w:val="DefaultParagraphFont"/>
-    <w:link w:val="Footer"/>
+  <w:style w:type="character" w:customStyle="1" w:styleId="PiedepginaCar">
+    <w:name w:val="Pie de página Car"/>
+    <w:basedOn w:val="Fuentedeprrafopredeter"/>
+    <w:link w:val="Piedepgina"/>
     <w:uiPriority w:val="99"/>
     <w:rsid w:val="001E45A2"/>
   </w:style>
-  <w:style w:type="character" w:customStyle="1" w:styleId="Heading1Char">
-    <w:name w:val="Heading 1 Char"/>
-    <w:basedOn w:val="DefaultParagraphFont"/>
-    <w:link w:val="Heading1"/>
+  <w:style w:type="character" w:customStyle="1" w:styleId="Ttulo1Car">
+    <w:name w:val="Título 1 Car"/>
+    <w:basedOn w:val="Fuentedeprrafopredeter"/>
+    <w:link w:val="Ttulo1"/>
     <w:uiPriority w:val="9"/>
     <w:rsid w:val="001C2DD2"/>
     <w:rPr>
@@ -11409,10 +11409,10 @@
       <w:szCs w:val="40"/>
     </w:rPr>
   </w:style>
-  <w:style w:type="character" w:customStyle="1" w:styleId="Heading2Char">
-    <w:name w:val="Heading 2 Char"/>
-    <w:basedOn w:val="DefaultParagraphFont"/>
-    <w:link w:val="Heading2"/>
+  <w:style w:type="character" w:customStyle="1" w:styleId="Ttulo2Car">
+    <w:name w:val="Título 2 Car"/>
+    <w:basedOn w:val="Fuentedeprrafopredeter"/>
+    <w:link w:val="Ttulo2"/>
     <w:uiPriority w:val="9"/>
     <w:rsid w:val="00546F8D"/>
     <w:rPr>
@@ -11423,9 +11423,9 @@
       <w:lang w:val="es-AR"/>
     </w:rPr>
   </w:style>
-  <w:style w:type="table" w:styleId="GridTable4-Accent5">
+  <w:style w:type="table" w:styleId="Tabladecuadrcula4-nfasis5">
     <w:name w:val="Grid Table 4 Accent 5"/>
-    <w:basedOn w:val="TableNormal"/>
+    <w:basedOn w:val="Tablanormal"/>
     <w:uiPriority w:val="49"/>
     <w:rsid w:val="00E133E9"/>
     <w:tblPr>
@@ -11503,7 +11503,7 @@
       </w:tcPr>
     </w:tblStylePr>
   </w:style>
-  <w:style w:type="paragraph" w:styleId="ListParagraph">
+  <w:style w:type="paragraph" w:styleId="Prrafodelista">
     <w:name w:val="List Paragraph"/>
     <w:basedOn w:val="Normal"/>
     <w:uiPriority w:val="34"/>
@@ -11514,9 +11514,9 @@
       <w:contextualSpacing/>
     </w:pPr>
   </w:style>
-  <w:style w:type="paragraph" w:styleId="TOCHeading">
+  <w:style w:type="paragraph" w:styleId="TtulodeTDC">
     <w:name w:val="TOC Heading"/>
-    <w:basedOn w:val="Heading1"/>
+    <w:basedOn w:val="Ttulo1"/>
     <w:next w:val="Normal"/>
     <w:uiPriority w:val="39"/>
     <w:unhideWhenUsed/>
@@ -11533,7 +11533,7 @@
       <w:lang w:val="es-ES" w:eastAsia="es-AR"/>
     </w:rPr>
   </w:style>
-  <w:style w:type="paragraph" w:styleId="TOC2">
+  <w:style w:type="paragraph" w:styleId="TDC2">
     <w:name w:val="toc 2"/>
     <w:basedOn w:val="Normal"/>
     <w:next w:val="Normal"/>
@@ -11551,7 +11551,7 @@
       <w:szCs w:val="22"/>
     </w:rPr>
   </w:style>
-  <w:style w:type="paragraph" w:styleId="TOC1">
+  <w:style w:type="paragraph" w:styleId="TDC1">
     <w:name w:val="toc 1"/>
     <w:basedOn w:val="Normal"/>
     <w:next w:val="Normal"/>
@@ -11570,7 +11570,7 @@
       <w:sz w:val="24"/>
     </w:rPr>
   </w:style>
-  <w:style w:type="paragraph" w:styleId="TOC3">
+  <w:style w:type="paragraph" w:styleId="TDC3">
     <w:name w:val="toc 3"/>
     <w:basedOn w:val="Normal"/>
     <w:next w:val="Normal"/>
@@ -11583,7 +11583,7 @@
       <w:szCs w:val="20"/>
     </w:rPr>
   </w:style>
-  <w:style w:type="paragraph" w:styleId="TOC4">
+  <w:style w:type="paragraph" w:styleId="TDC4">
     <w:name w:val="toc 4"/>
     <w:basedOn w:val="Normal"/>
     <w:next w:val="Normal"/>
@@ -11599,7 +11599,7 @@
       <w:szCs w:val="20"/>
     </w:rPr>
   </w:style>
-  <w:style w:type="paragraph" w:styleId="TOC5">
+  <w:style w:type="paragraph" w:styleId="TDC5">
     <w:name w:val="toc 5"/>
     <w:basedOn w:val="Normal"/>
     <w:next w:val="Normal"/>
@@ -11615,7 +11615,7 @@
       <w:szCs w:val="20"/>
     </w:rPr>
   </w:style>
-  <w:style w:type="paragraph" w:styleId="TOC6">
+  <w:style w:type="paragraph" w:styleId="TDC6">
     <w:name w:val="toc 6"/>
     <w:basedOn w:val="Normal"/>
     <w:next w:val="Normal"/>
@@ -11631,7 +11631,7 @@
       <w:szCs w:val="20"/>
     </w:rPr>
   </w:style>
-  <w:style w:type="paragraph" w:styleId="TOC7">
+  <w:style w:type="paragraph" w:styleId="TDC7">
     <w:name w:val="toc 7"/>
     <w:basedOn w:val="Normal"/>
     <w:next w:val="Normal"/>
@@ -11647,7 +11647,7 @@
       <w:szCs w:val="20"/>
     </w:rPr>
   </w:style>
-  <w:style w:type="paragraph" w:styleId="TOC8">
+  <w:style w:type="paragraph" w:styleId="TDC8">
     <w:name w:val="toc 8"/>
     <w:basedOn w:val="Normal"/>
     <w:next w:val="Normal"/>
@@ -11663,7 +11663,7 @@
       <w:szCs w:val="20"/>
     </w:rPr>
   </w:style>
-  <w:style w:type="paragraph" w:styleId="TOC9">
+  <w:style w:type="paragraph" w:styleId="TDC9">
     <w:name w:val="toc 9"/>
     <w:basedOn w:val="Normal"/>
     <w:next w:val="Normal"/>
@@ -11679,9 +11679,9 @@
       <w:szCs w:val="20"/>
     </w:rPr>
   </w:style>
-  <w:style w:type="table" w:styleId="ListTable5Dark-Accent5">
+  <w:style w:type="table" w:styleId="Tabladelista5oscura-nfasis5">
     <w:name w:val="List Table 5 Dark Accent 5"/>
-    <w:basedOn w:val="TableNormal"/>
+    <w:basedOn w:val="Tablanormal"/>
     <w:uiPriority w:val="50"/>
     <w:rsid w:val="00440EA2"/>
     <w:rPr>
@@ -11817,9 +11817,9 @@
       </w:tcPr>
     </w:tblStylePr>
   </w:style>
-  <w:style w:type="character" w:styleId="CommentReference">
+  <w:style w:type="character" w:styleId="Refdecomentario">
     <w:name w:val="annotation reference"/>
-    <w:basedOn w:val="DefaultParagraphFont"/>
+    <w:basedOn w:val="Fuentedeprrafopredeter"/>
     <w:uiPriority w:val="99"/>
     <w:semiHidden/>
     <w:unhideWhenUsed/>
@@ -11829,10 +11829,10 @@
       <w:szCs w:val="16"/>
     </w:rPr>
   </w:style>
-  <w:style w:type="paragraph" w:styleId="CommentText">
+  <w:style w:type="paragraph" w:styleId="Textocomentario">
     <w:name w:val="annotation text"/>
     <w:basedOn w:val="Normal"/>
-    <w:link w:val="CommentTextChar"/>
+    <w:link w:val="TextocomentarioCar"/>
     <w:uiPriority w:val="99"/>
     <w:semiHidden/>
     <w:unhideWhenUsed/>
@@ -11842,10 +11842,10 @@
       <w:szCs w:val="20"/>
     </w:rPr>
   </w:style>
-  <w:style w:type="character" w:customStyle="1" w:styleId="CommentTextChar">
-    <w:name w:val="Comment Text Char"/>
-    <w:basedOn w:val="DefaultParagraphFont"/>
-    <w:link w:val="CommentText"/>
+  <w:style w:type="character" w:customStyle="1" w:styleId="TextocomentarioCar">
+    <w:name w:val="Texto comentario Car"/>
+    <w:basedOn w:val="Fuentedeprrafopredeter"/>
+    <w:link w:val="Textocomentario"/>
     <w:uiPriority w:val="99"/>
     <w:semiHidden/>
     <w:rsid w:val="00CC6AB0"/>
@@ -11854,11 +11854,11 @@
       <w:szCs w:val="20"/>
     </w:rPr>
   </w:style>
-  <w:style w:type="paragraph" w:styleId="CommentSubject">
+  <w:style w:type="paragraph" w:styleId="Asuntodelcomentario">
     <w:name w:val="annotation subject"/>
-    <w:basedOn w:val="CommentText"/>
-    <w:next w:val="CommentText"/>
-    <w:link w:val="CommentSubjectChar"/>
+    <w:basedOn w:val="Textocomentario"/>
+    <w:next w:val="Textocomentario"/>
+    <w:link w:val="AsuntodelcomentarioCar"/>
     <w:uiPriority w:val="99"/>
     <w:semiHidden/>
     <w:unhideWhenUsed/>
@@ -11868,10 +11868,10 @@
       <w:bCs/>
     </w:rPr>
   </w:style>
-  <w:style w:type="character" w:customStyle="1" w:styleId="CommentSubjectChar">
-    <w:name w:val="Comment Subject Char"/>
-    <w:basedOn w:val="CommentTextChar"/>
-    <w:link w:val="CommentSubject"/>
+  <w:style w:type="character" w:customStyle="1" w:styleId="AsuntodelcomentarioCar">
+    <w:name w:val="Asunto del comentario Car"/>
+    <w:basedOn w:val="TextocomentarioCar"/>
+    <w:link w:val="Asuntodelcomentario"/>
     <w:uiPriority w:val="99"/>
     <w:semiHidden/>
     <w:rsid w:val="00CC6AB0"/>
@@ -11882,9 +11882,9 @@
       <w:szCs w:val="20"/>
     </w:rPr>
   </w:style>
-  <w:style w:type="table" w:styleId="GridTable5Dark-Accent5">
+  <w:style w:type="table" w:styleId="Tabladecuadrcula5oscura-nfasis5">
     <w:name w:val="Grid Table 5 Dark Accent 5"/>
-    <w:basedOn w:val="TableNormal"/>
+    <w:basedOn w:val="Tablanormal"/>
     <w:uiPriority w:val="50"/>
     <w:rsid w:val="00774D57"/>
     <w:tblPr>
@@ -11998,7 +11998,7 @@
 <file path=word/charts/chart1.xml><?xml version="1.0" encoding="utf-8"?>
 <c:chartSpace xmlns:c="http://schemas.openxmlformats.org/drawingml/2006/chart" xmlns:a="http://schemas.openxmlformats.org/drawingml/2006/main" xmlns:r="http://schemas.openxmlformats.org/officeDocument/2006/relationships">
   <c:date1904 val="0"/>
-  <c:lang val="en-US"/>
+  <c:lang val="es-ES"/>
   <c:roundedCorners val="0"/>
   <mc:AlternateContent xmlns:mc="http://schemas.openxmlformats.org/markup-compatibility/2006">
     <mc:Choice xmlns:c14="http://schemas.microsoft.com/office/drawing/2007/8/2/chart" Requires="c14">
@@ -12074,7 +12074,7 @@
               <a:cs typeface="+mn-cs"/>
             </a:defRPr>
           </a:pPr>
-          <a:endParaRPr lang="en-US"/>
+          <a:endParaRPr lang="es-AR"/>
         </a:p>
       </c:txPr>
     </c:title>
@@ -12304,11 +12304,11 @@
           <c:showBubbleSize val="0"/>
         </c:dLbls>
         <c:gapWidth val="32"/>
-        <c:axId val="-1045057040"/>
-        <c:axId val="-1045048880"/>
+        <c:axId val="-1447469104"/>
+        <c:axId val="-1447476720"/>
       </c:barChart>
       <c:catAx>
-        <c:axId val="-1045057040"/>
+        <c:axId val="-1447469104"/>
         <c:scaling>
           <c:orientation val="minMax"/>
         </c:scaling>
@@ -12348,10 +12348,10 @@
                 <a:cs typeface="+mn-cs"/>
               </a:defRPr>
             </a:pPr>
-            <a:endParaRPr lang="en-US"/>
+            <a:endParaRPr lang="es-AR"/>
           </a:p>
         </c:txPr>
-        <c:crossAx val="-1045048880"/>
+        <c:crossAx val="-1447476720"/>
         <c:crosses val="autoZero"/>
         <c:auto val="1"/>
         <c:lblAlgn val="ctr"/>
@@ -12359,7 +12359,7 @@
         <c:noMultiLvlLbl val="0"/>
       </c:catAx>
       <c:valAx>
-        <c:axId val="-1045048880"/>
+        <c:axId val="-1447476720"/>
         <c:scaling>
           <c:orientation val="minMax"/>
           <c:max val="19"/>
@@ -12415,10 +12415,10 @@
                 <a:cs typeface="+mn-cs"/>
               </a:defRPr>
             </a:pPr>
-            <a:endParaRPr lang="en-US"/>
+            <a:endParaRPr lang="es-AR"/>
           </a:p>
         </c:txPr>
-        <c:crossAx val="-1045057040"/>
+        <c:crossAx val="-1447469104"/>
         <c:crosses val="autoZero"/>
         <c:crossBetween val="between"/>
       </c:valAx>
@@ -12468,7 +12468,7 @@
               <a:cs typeface="+mn-cs"/>
             </a:defRPr>
           </a:pPr>
-          <a:endParaRPr lang="en-US"/>
+          <a:endParaRPr lang="es-AR"/>
         </a:p>
       </c:txPr>
     </c:legend>
@@ -12498,7 +12498,7 @@
       <a:pPr>
         <a:defRPr/>
       </a:pPr>
-      <a:endParaRPr lang="en-US"/>
+      <a:endParaRPr lang="es-AR"/>
     </a:p>
   </c:txPr>
   <c:externalData r:id="rId4">
@@ -13184,8 +13184,9 @@
     <w:panose1 w:val="020B0502040204020203"/>
     <w:charset w:val="00"/>
     <w:family w:val="swiss"/>
+    <w:notTrueType/>
     <w:pitch w:val="variable"/>
-    <w:sig w:usb0="E4002EFF" w:usb1="C000E47F" w:usb2="00000009" w:usb3="00000000" w:csb0="000001FF" w:csb1="00000000"/>
+    <w:sig w:usb0="00000003" w:usb1="00000000" w:usb2="00000000" w:usb3="00000000" w:csb0="00000001" w:csb1="00000000"/>
   </w:font>
   <w:font w:name="Calibri">
     <w:panose1 w:val="020F0502020204030204"/>
@@ -13242,6 +13243,7 @@
     <w:rsid w:val="00BD7DF1"/>
     <w:rsid w:val="00D72746"/>
     <w:rsid w:val="00DF5C6C"/>
+    <w:rsid w:val="00EE4487"/>
     <w:rsid w:val="00F32634"/>
     <w:rsid w:val="00F75DFF"/>
   </w:rsids>
@@ -13260,8 +13262,8 @@
   </m:mathPr>
   <w:themeFontLang w:val="es-AR"/>
   <w:clrSchemeMapping w:bg1="light1" w:t1="dark1" w:bg2="light2" w:t2="dark2" w:accent1="accent1" w:accent2="accent2" w:accent3="accent3" w:accent4="accent4" w:accent5="accent5" w:accent6="accent6" w:hyperlink="hyperlink" w:followedHyperlink="followedHyperlink"/>
-  <w:decimalSymbol w:val="."/>
-  <w:listSeparator w:val=","/>
+  <w:decimalSymbol w:val=","/>
+  <w:listSeparator w:val=";"/>
   <w15:chartTrackingRefBased/>
 </w:settings>
 </file>
@@ -13660,13 +13662,13 @@
     <w:name w:val="Normal"/>
     <w:qFormat/>
   </w:style>
-  <w:style w:type="character" w:default="1" w:styleId="DefaultParagraphFont">
+  <w:style w:type="character" w:default="1" w:styleId="Fuentedeprrafopredeter">
     <w:name w:val="Default Paragraph Font"/>
     <w:uiPriority w:val="1"/>
     <w:semiHidden/>
     <w:unhideWhenUsed/>
   </w:style>
-  <w:style w:type="table" w:default="1" w:styleId="TableNormal">
+  <w:style w:type="table" w:default="1" w:styleId="Tablanormal">
     <w:name w:val="Normal Table"/>
     <w:uiPriority w:val="99"/>
     <w:semiHidden/>
@@ -13681,7 +13683,7 @@
       </w:tblCellMar>
     </w:tblPr>
   </w:style>
-  <w:style w:type="numbering" w:default="1" w:styleId="NoList">
+  <w:style w:type="numbering" w:default="1" w:styleId="Sinlista">
     <w:name w:val="No List"/>
     <w:uiPriority w:val="99"/>
     <w:semiHidden/>
@@ -14242,7 +14244,7 @@
 </file>
 
 <file path=customXml/itemProps2.xml><?xml version="1.0" encoding="utf-8"?>
-<ds:datastoreItem xmlns:ds="http://schemas.openxmlformats.org/officeDocument/2006/customXml" ds:itemID="{8F6A649C-A699-4E8A-A8EB-C2289C8F20C1}">
+<ds:datastoreItem xmlns:ds="http://schemas.openxmlformats.org/officeDocument/2006/customXml" ds:itemID="{FF16CC4A-53A8-41EA-B6B3-D4104EE335AE}">
   <ds:schemaRefs>
     <ds:schemaRef ds:uri="http://schemas.openxmlformats.org/officeDocument/2006/bibliography"/>
   </ds:schemaRefs>

</xml_diff>